<commit_message>
First day of data!
</commit_message>
<xml_diff>
--- a/Signature Sheet.docx
+++ b/Signature Sheet.docx
@@ -12,324 +12,321 @@
         <w:spacing w:before="240" w:after="0" w:line="480" w:lineRule="auto"/>
       </w:pPr>
       <w:r>
-        <w:t xml:space="preserve">  Name: ____________________________________________________________ Date: ________________________</w:t>
-      </w:r>
-    </w:p>
-    <w:p>
-      <w:pPr>
-        <w:pStyle w:val="ListParagraph"/>
-        <w:numPr>
-          <w:ilvl w:val="0"/>
-          <w:numId w:val="1"/>
-        </w:numPr>
-        <w:spacing w:before="240" w:after="0" w:line="480" w:lineRule="auto"/>
-      </w:pPr>
-      <w:r>
-        <w:t xml:space="preserve">  Name: ____________________________________________________________ Date: ________________________</w:t>
-      </w:r>
-    </w:p>
-    <w:p>
-      <w:pPr>
-        <w:pStyle w:val="ListParagraph"/>
-        <w:numPr>
-          <w:ilvl w:val="0"/>
-          <w:numId w:val="1"/>
-        </w:numPr>
-        <w:spacing w:before="240" w:after="0" w:line="480" w:lineRule="auto"/>
-      </w:pPr>
-      <w:r>
-        <w:t xml:space="preserve">  Name: ____________________________________________________________ Date: ________________________</w:t>
-      </w:r>
-    </w:p>
-    <w:p>
-      <w:pPr>
-        <w:pStyle w:val="ListParagraph"/>
-        <w:numPr>
-          <w:ilvl w:val="0"/>
-          <w:numId w:val="1"/>
-        </w:numPr>
-        <w:spacing w:before="240" w:after="0" w:line="480" w:lineRule="auto"/>
-      </w:pPr>
-      <w:r>
-        <w:t xml:space="preserve">  Name: ____________________________________________________________ Date: ________________________</w:t>
-      </w:r>
-    </w:p>
-    <w:p>
-      <w:pPr>
-        <w:pStyle w:val="ListParagraph"/>
-        <w:numPr>
-          <w:ilvl w:val="0"/>
-          <w:numId w:val="1"/>
-        </w:numPr>
-        <w:spacing w:before="240" w:after="0" w:line="480" w:lineRule="auto"/>
-      </w:pPr>
-      <w:r>
-        <w:t xml:space="preserve">  Name: ____________________________________________________________ Date: ________________________</w:t>
-      </w:r>
-    </w:p>
-    <w:p>
-      <w:pPr>
-        <w:pStyle w:val="ListParagraph"/>
-        <w:numPr>
-          <w:ilvl w:val="0"/>
-          <w:numId w:val="1"/>
-        </w:numPr>
-        <w:spacing w:before="240" w:after="0" w:line="480" w:lineRule="auto"/>
-      </w:pPr>
-      <w:r>
-        <w:t xml:space="preserve">  Name: ____________________________________________________________ Date: ________________________</w:t>
-      </w:r>
-    </w:p>
-    <w:p>
-      <w:pPr>
-        <w:pStyle w:val="ListParagraph"/>
-        <w:numPr>
-          <w:ilvl w:val="0"/>
-          <w:numId w:val="1"/>
-        </w:numPr>
-        <w:spacing w:before="240" w:after="0" w:line="480" w:lineRule="auto"/>
-      </w:pPr>
-      <w:r>
-        <w:t xml:space="preserve">  Name: ____________________________________________________________ Date: ________________________</w:t>
-      </w:r>
-    </w:p>
-    <w:p>
-      <w:pPr>
-        <w:pStyle w:val="ListParagraph"/>
-        <w:numPr>
-          <w:ilvl w:val="0"/>
-          <w:numId w:val="1"/>
-        </w:numPr>
-        <w:spacing w:before="240" w:after="0" w:line="480" w:lineRule="auto"/>
-      </w:pPr>
-      <w:r>
-        <w:t xml:space="preserve">  Name: ____________________________________________________________ Date: ________________________</w:t>
-      </w:r>
-    </w:p>
-    <w:p>
-      <w:pPr>
-        <w:pStyle w:val="ListParagraph"/>
-        <w:numPr>
-          <w:ilvl w:val="0"/>
-          <w:numId w:val="1"/>
-        </w:numPr>
-        <w:spacing w:before="240" w:after="0" w:line="480" w:lineRule="auto"/>
-      </w:pPr>
-      <w:r>
-        <w:t xml:space="preserve">  Name: ____________________________________________________________ Date: ________________________</w:t>
-      </w:r>
-    </w:p>
-    <w:p>
-      <w:pPr>
-        <w:pStyle w:val="ListParagraph"/>
-        <w:numPr>
-          <w:ilvl w:val="0"/>
-          <w:numId w:val="1"/>
-        </w:numPr>
-        <w:spacing w:before="240" w:after="0" w:line="480" w:lineRule="auto"/>
-      </w:pPr>
-      <w:r>
-        <w:t>Name: ____________________________________________________________ Date: ________________________</w:t>
-      </w:r>
-    </w:p>
-    <w:p>
-      <w:pPr>
-        <w:pStyle w:val="ListParagraph"/>
-        <w:numPr>
-          <w:ilvl w:val="0"/>
-          <w:numId w:val="1"/>
-        </w:numPr>
-        <w:spacing w:before="240" w:after="0" w:line="480" w:lineRule="auto"/>
-      </w:pPr>
-      <w:r>
-        <w:t>Name: ____________________________________________________________ Date: ________________________</w:t>
-      </w:r>
-    </w:p>
-    <w:p>
-      <w:pPr>
-        <w:pStyle w:val="ListParagraph"/>
-        <w:numPr>
-          <w:ilvl w:val="0"/>
-          <w:numId w:val="1"/>
-        </w:numPr>
-        <w:spacing w:before="240" w:after="0" w:line="480" w:lineRule="auto"/>
-      </w:pPr>
-      <w:r>
-        <w:t>Name: ____________________________________________________________ Date: ________________________</w:t>
-      </w:r>
-    </w:p>
-    <w:p>
-      <w:pPr>
-        <w:pStyle w:val="ListParagraph"/>
-        <w:numPr>
-          <w:ilvl w:val="0"/>
-          <w:numId w:val="1"/>
-        </w:numPr>
-        <w:spacing w:before="240" w:after="0" w:line="480" w:lineRule="auto"/>
-      </w:pPr>
-      <w:r>
-        <w:t>Name: ____________________________________________________________ Date: ________________________</w:t>
-      </w:r>
-    </w:p>
-    <w:p>
-      <w:pPr>
-        <w:pStyle w:val="ListParagraph"/>
-        <w:numPr>
-          <w:ilvl w:val="0"/>
-          <w:numId w:val="1"/>
-        </w:numPr>
-        <w:spacing w:before="240" w:after="0" w:line="480" w:lineRule="auto"/>
-      </w:pPr>
-      <w:r>
-        <w:t>Name: ____________________________________________________________ Date: ________________________</w:t>
-      </w:r>
-    </w:p>
-    <w:p>
-      <w:pPr>
-        <w:pStyle w:val="ListParagraph"/>
-        <w:numPr>
-          <w:ilvl w:val="0"/>
-          <w:numId w:val="1"/>
-        </w:numPr>
-        <w:spacing w:before="240" w:after="0" w:line="480" w:lineRule="auto"/>
-      </w:pPr>
-      <w:r>
-        <w:t>Name: ____________________________________________________________ Date: ________________________</w:t>
-      </w:r>
-    </w:p>
-    <w:p>
-      <w:pPr>
-        <w:pStyle w:val="ListParagraph"/>
-        <w:numPr>
-          <w:ilvl w:val="0"/>
-          <w:numId w:val="1"/>
-        </w:numPr>
-        <w:spacing w:before="240" w:after="0" w:line="480" w:lineRule="auto"/>
-      </w:pPr>
-      <w:r>
-        <w:t>Name: ____________________________________________________________ Date: ________________________</w:t>
-      </w:r>
-    </w:p>
-    <w:p>
-      <w:pPr>
-        <w:pStyle w:val="ListParagraph"/>
-        <w:numPr>
-          <w:ilvl w:val="0"/>
-          <w:numId w:val="1"/>
-        </w:numPr>
-        <w:spacing w:before="240" w:after="0" w:line="480" w:lineRule="auto"/>
-      </w:pPr>
-      <w:r>
-        <w:t>Name: ____________________________________________________________ Date: ________________________</w:t>
-      </w:r>
-    </w:p>
-    <w:p>
-      <w:pPr>
-        <w:pStyle w:val="ListParagraph"/>
-        <w:numPr>
-          <w:ilvl w:val="0"/>
-          <w:numId w:val="1"/>
-        </w:numPr>
-        <w:spacing w:before="240" w:after="0" w:line="480" w:lineRule="auto"/>
-      </w:pPr>
-      <w:r>
-        <w:t>Name: ____________________________________________________________ Date: ________________________</w:t>
-      </w:r>
-    </w:p>
-    <w:p>
-      <w:pPr>
-        <w:pStyle w:val="ListParagraph"/>
-        <w:numPr>
-          <w:ilvl w:val="0"/>
-          <w:numId w:val="1"/>
-        </w:numPr>
-        <w:spacing w:before="240" w:after="0" w:line="480" w:lineRule="auto"/>
-      </w:pPr>
-      <w:r>
-        <w:t>Name: ____________________________________________________________ Date: ________________________</w:t>
-      </w:r>
-    </w:p>
-    <w:p>
-      <w:pPr>
-        <w:pStyle w:val="ListParagraph"/>
-        <w:numPr>
-          <w:ilvl w:val="0"/>
-          <w:numId w:val="1"/>
-        </w:numPr>
-        <w:spacing w:before="240" w:after="0" w:line="480" w:lineRule="auto"/>
-      </w:pPr>
-      <w:r>
-        <w:t>Name: ____________________________________________________________ Date: ________________________</w:t>
-      </w:r>
-    </w:p>
-    <w:p>
-      <w:pPr>
-        <w:pStyle w:val="ListParagraph"/>
-        <w:numPr>
-          <w:ilvl w:val="0"/>
-          <w:numId w:val="1"/>
-        </w:numPr>
-        <w:spacing w:before="240" w:after="0" w:line="480" w:lineRule="auto"/>
-      </w:pPr>
-      <w:r>
-        <w:t>Name: ____________________________________________________________ Date: ________________________</w:t>
-      </w:r>
-    </w:p>
-    <w:p>
-      <w:pPr>
-        <w:pStyle w:val="ListParagraph"/>
-        <w:numPr>
-          <w:ilvl w:val="0"/>
-          <w:numId w:val="1"/>
-        </w:numPr>
-        <w:spacing w:before="240" w:after="0" w:line="480" w:lineRule="auto"/>
-      </w:pPr>
-      <w:r>
-        <w:t>Name: ____________________________________________________________ Date: ________________________</w:t>
-      </w:r>
-    </w:p>
-    <w:p>
-      <w:pPr>
-        <w:pStyle w:val="ListParagraph"/>
-        <w:numPr>
-          <w:ilvl w:val="0"/>
-          <w:numId w:val="1"/>
-        </w:numPr>
-        <w:spacing w:before="240" w:after="0" w:line="480" w:lineRule="auto"/>
-      </w:pPr>
-      <w:r>
-        <w:t>Name: ____________________________________________________________ Date: ________________________</w:t>
-      </w:r>
-    </w:p>
-    <w:p>
-      <w:pPr>
-        <w:pStyle w:val="ListParagraph"/>
-        <w:numPr>
-          <w:ilvl w:val="0"/>
-          <w:numId w:val="1"/>
-        </w:numPr>
-        <w:spacing w:before="240" w:after="0" w:line="480" w:lineRule="auto"/>
-      </w:pPr>
-      <w:r>
-        <w:t>Name: ____________________________________________________________ Date: ________________________</w:t>
-      </w:r>
-    </w:p>
-    <w:p>
-      <w:pPr>
-        <w:pStyle w:val="ListParagraph"/>
-        <w:numPr>
-          <w:ilvl w:val="0"/>
-          <w:numId w:val="1"/>
-        </w:numPr>
-        <w:spacing w:before="240" w:after="0" w:line="480" w:lineRule="auto"/>
-      </w:pPr>
-      <w:r>
-        <w:t>Name: ______________________</w:t>
-      </w:r>
+        <w:t>Name: ____________________________________________________________ Date: ________________________</w:t>
+      </w:r>
+    </w:p>
+    <w:p>
+      <w:pPr>
+        <w:pStyle w:val="ListParagraph"/>
+        <w:numPr>
+          <w:ilvl w:val="0"/>
+          <w:numId w:val="1"/>
+        </w:numPr>
+        <w:spacing w:before="240" w:after="0" w:line="480" w:lineRule="auto"/>
+      </w:pPr>
+      <w:r>
+        <w:t>Name: ____________________________________________________________ Date: ________________________</w:t>
+      </w:r>
+    </w:p>
+    <w:p>
+      <w:pPr>
+        <w:pStyle w:val="ListParagraph"/>
+        <w:numPr>
+          <w:ilvl w:val="0"/>
+          <w:numId w:val="1"/>
+        </w:numPr>
+        <w:spacing w:before="240" w:after="0" w:line="480" w:lineRule="auto"/>
+      </w:pPr>
+      <w:r>
+        <w:t>Name: ____________________________________________________________ Date: ________________________</w:t>
+      </w:r>
+    </w:p>
+    <w:p>
+      <w:pPr>
+        <w:pStyle w:val="ListParagraph"/>
+        <w:numPr>
+          <w:ilvl w:val="0"/>
+          <w:numId w:val="1"/>
+        </w:numPr>
+        <w:spacing w:before="240" w:after="0" w:line="480" w:lineRule="auto"/>
+      </w:pPr>
+      <w:r>
+        <w:t>Name: ____________________________________________________________ Date: ________________________</w:t>
+      </w:r>
+    </w:p>
+    <w:p>
+      <w:pPr>
+        <w:pStyle w:val="ListParagraph"/>
+        <w:numPr>
+          <w:ilvl w:val="0"/>
+          <w:numId w:val="1"/>
+        </w:numPr>
+        <w:spacing w:before="240" w:after="0" w:line="480" w:lineRule="auto"/>
+      </w:pPr>
+      <w:r>
+        <w:t>Name: ____________________________________________________________ Date: ________________________</w:t>
+      </w:r>
+    </w:p>
+    <w:p>
+      <w:pPr>
+        <w:pStyle w:val="ListParagraph"/>
+        <w:numPr>
+          <w:ilvl w:val="0"/>
+          <w:numId w:val="1"/>
+        </w:numPr>
+        <w:spacing w:before="240" w:after="0" w:line="480" w:lineRule="auto"/>
+      </w:pPr>
+      <w:r>
+        <w:t>Name: ____________________________________________________________ Date: ________________________</w:t>
+      </w:r>
+    </w:p>
+    <w:p>
+      <w:pPr>
+        <w:pStyle w:val="ListParagraph"/>
+        <w:numPr>
+          <w:ilvl w:val="0"/>
+          <w:numId w:val="1"/>
+        </w:numPr>
+        <w:spacing w:before="240" w:after="0" w:line="480" w:lineRule="auto"/>
+      </w:pPr>
+      <w:r>
+        <w:t>Name: ____________________________________________________________ Date: ________________________</w:t>
+      </w:r>
+    </w:p>
+    <w:p>
+      <w:pPr>
+        <w:pStyle w:val="ListParagraph"/>
+        <w:numPr>
+          <w:ilvl w:val="0"/>
+          <w:numId w:val="1"/>
+        </w:numPr>
+        <w:spacing w:before="240" w:after="0" w:line="480" w:lineRule="auto"/>
+      </w:pPr>
+      <w:r>
+        <w:t>Name: ____________________________________________________________ Date: ________________________</w:t>
+      </w:r>
+    </w:p>
+    <w:p>
+      <w:pPr>
+        <w:pStyle w:val="ListParagraph"/>
+        <w:numPr>
+          <w:ilvl w:val="0"/>
+          <w:numId w:val="1"/>
+        </w:numPr>
+        <w:spacing w:before="240" w:after="0" w:line="480" w:lineRule="auto"/>
+      </w:pPr>
       <w:bookmarkStart w:id="0" w:name="_GoBack"/>
       <w:bookmarkEnd w:id="0"/>
       <w:r>
-        <w:t>______________________________________ Date: ________________________</w:t>
+        <w:t>Name: ____________________________________________________________ Date: ________________________</w:t>
+      </w:r>
+    </w:p>
+    <w:p>
+      <w:pPr>
+        <w:pStyle w:val="ListParagraph"/>
+        <w:numPr>
+          <w:ilvl w:val="0"/>
+          <w:numId w:val="1"/>
+        </w:numPr>
+        <w:spacing w:before="240" w:after="0" w:line="480" w:lineRule="auto"/>
+      </w:pPr>
+      <w:r>
+        <w:t>Name: ____________________________________________________________ Date: ________________________</w:t>
+      </w:r>
+    </w:p>
+    <w:p>
+      <w:pPr>
+        <w:pStyle w:val="ListParagraph"/>
+        <w:numPr>
+          <w:ilvl w:val="0"/>
+          <w:numId w:val="1"/>
+        </w:numPr>
+        <w:spacing w:before="240" w:after="0" w:line="480" w:lineRule="auto"/>
+      </w:pPr>
+      <w:r>
+        <w:t>Name: ____________________________________________________________ Date: ________________________</w:t>
+      </w:r>
+    </w:p>
+    <w:p>
+      <w:pPr>
+        <w:pStyle w:val="ListParagraph"/>
+        <w:numPr>
+          <w:ilvl w:val="0"/>
+          <w:numId w:val="1"/>
+        </w:numPr>
+        <w:spacing w:before="240" w:after="0" w:line="480" w:lineRule="auto"/>
+      </w:pPr>
+      <w:r>
+        <w:t>Name: ____________________________________________________________ Date: ________________________</w:t>
+      </w:r>
+    </w:p>
+    <w:p>
+      <w:pPr>
+        <w:pStyle w:val="ListParagraph"/>
+        <w:numPr>
+          <w:ilvl w:val="0"/>
+          <w:numId w:val="1"/>
+        </w:numPr>
+        <w:spacing w:before="240" w:after="0" w:line="480" w:lineRule="auto"/>
+      </w:pPr>
+      <w:r>
+        <w:t>Name: ____________________________________________________________ Date: ________________________</w:t>
+      </w:r>
+    </w:p>
+    <w:p>
+      <w:pPr>
+        <w:pStyle w:val="ListParagraph"/>
+        <w:numPr>
+          <w:ilvl w:val="0"/>
+          <w:numId w:val="1"/>
+        </w:numPr>
+        <w:spacing w:before="240" w:after="0" w:line="480" w:lineRule="auto"/>
+      </w:pPr>
+      <w:r>
+        <w:t>Name: ____________________________________________________________ Date: ________________________</w:t>
+      </w:r>
+    </w:p>
+    <w:p>
+      <w:pPr>
+        <w:pStyle w:val="ListParagraph"/>
+        <w:numPr>
+          <w:ilvl w:val="0"/>
+          <w:numId w:val="1"/>
+        </w:numPr>
+        <w:spacing w:before="240" w:after="0" w:line="480" w:lineRule="auto"/>
+      </w:pPr>
+      <w:r>
+        <w:t>Name: ____________________________________________________________ Date: ________________________</w:t>
+      </w:r>
+    </w:p>
+    <w:p>
+      <w:pPr>
+        <w:pStyle w:val="ListParagraph"/>
+        <w:numPr>
+          <w:ilvl w:val="0"/>
+          <w:numId w:val="1"/>
+        </w:numPr>
+        <w:spacing w:before="240" w:after="0" w:line="480" w:lineRule="auto"/>
+      </w:pPr>
+      <w:r>
+        <w:t>Name: ____________________________________________________________ Date: ________________________</w:t>
+      </w:r>
+    </w:p>
+    <w:p>
+      <w:pPr>
+        <w:pStyle w:val="ListParagraph"/>
+        <w:numPr>
+          <w:ilvl w:val="0"/>
+          <w:numId w:val="1"/>
+        </w:numPr>
+        <w:spacing w:before="240" w:after="0" w:line="480" w:lineRule="auto"/>
+      </w:pPr>
+      <w:r>
+        <w:t>Name: ____________________________________________________________ Date: ________________________</w:t>
+      </w:r>
+    </w:p>
+    <w:p>
+      <w:pPr>
+        <w:pStyle w:val="ListParagraph"/>
+        <w:numPr>
+          <w:ilvl w:val="0"/>
+          <w:numId w:val="1"/>
+        </w:numPr>
+        <w:spacing w:before="240" w:after="0" w:line="480" w:lineRule="auto"/>
+      </w:pPr>
+      <w:r>
+        <w:t>Name: ____________________________________________________________ Date: ________________________</w:t>
+      </w:r>
+    </w:p>
+    <w:p>
+      <w:pPr>
+        <w:pStyle w:val="ListParagraph"/>
+        <w:numPr>
+          <w:ilvl w:val="0"/>
+          <w:numId w:val="1"/>
+        </w:numPr>
+        <w:spacing w:before="240" w:after="0" w:line="480" w:lineRule="auto"/>
+      </w:pPr>
+      <w:r>
+        <w:t>Name: ____________________________________________________________ Date: ________________________</w:t>
+      </w:r>
+    </w:p>
+    <w:p>
+      <w:pPr>
+        <w:pStyle w:val="ListParagraph"/>
+        <w:numPr>
+          <w:ilvl w:val="0"/>
+          <w:numId w:val="1"/>
+        </w:numPr>
+        <w:spacing w:before="240" w:after="0" w:line="480" w:lineRule="auto"/>
+      </w:pPr>
+      <w:r>
+        <w:t>Name: ____________________________________________________________ Date: ________________________</w:t>
+      </w:r>
+    </w:p>
+    <w:p>
+      <w:pPr>
+        <w:pStyle w:val="ListParagraph"/>
+        <w:numPr>
+          <w:ilvl w:val="0"/>
+          <w:numId w:val="1"/>
+        </w:numPr>
+        <w:spacing w:before="240" w:after="0" w:line="480" w:lineRule="auto"/>
+      </w:pPr>
+      <w:r>
+        <w:t>Name: ____________________________________________________________ Date: ________________________</w:t>
+      </w:r>
+    </w:p>
+    <w:p>
+      <w:pPr>
+        <w:pStyle w:val="ListParagraph"/>
+        <w:numPr>
+          <w:ilvl w:val="0"/>
+          <w:numId w:val="1"/>
+        </w:numPr>
+        <w:spacing w:before="240" w:after="0" w:line="480" w:lineRule="auto"/>
+      </w:pPr>
+      <w:r>
+        <w:t>Name: ____________________________________________________________ Date: ________________________</w:t>
+      </w:r>
+    </w:p>
+    <w:p>
+      <w:pPr>
+        <w:pStyle w:val="ListParagraph"/>
+        <w:numPr>
+          <w:ilvl w:val="0"/>
+          <w:numId w:val="1"/>
+        </w:numPr>
+        <w:spacing w:before="240" w:after="0" w:line="480" w:lineRule="auto"/>
+      </w:pPr>
+      <w:r>
+        <w:t>Name: ____________________________________________________________ Date: ________________________</w:t>
+      </w:r>
+    </w:p>
+    <w:p>
+      <w:pPr>
+        <w:pStyle w:val="ListParagraph"/>
+        <w:numPr>
+          <w:ilvl w:val="0"/>
+          <w:numId w:val="1"/>
+        </w:numPr>
+        <w:spacing w:before="240" w:after="0" w:line="480" w:lineRule="auto"/>
+      </w:pPr>
+      <w:r>
+        <w:t>Name: ____________________________________________________________ Date: ________________________</w:t>
+      </w:r>
+    </w:p>
+    <w:p>
+      <w:pPr>
+        <w:pStyle w:val="ListParagraph"/>
+        <w:numPr>
+          <w:ilvl w:val="0"/>
+          <w:numId w:val="1"/>
+        </w:numPr>
+        <w:spacing w:before="240" w:after="0" w:line="480" w:lineRule="auto"/>
+      </w:pPr>
+      <w:r>
+        <w:t>Name: ____________________________________________________________ Date: ________________________</w:t>
       </w:r>
     </w:p>
     <w:sectPr>
@@ -397,9 +394,9 @@
   <w:abstractNum w:abstractNumId="0" w15:restartNumberingAfterBreak="0">
     <w:nsid w:val="395D6746"/>
     <w:multiLevelType w:val="hybridMultilevel"/>
-    <w:tmpl w:val="D2128590"/>
-    <w:lvl w:ilvl="0" w:tplc="FB523A52">
-      <w:start w:val="1"/>
+    <w:tmpl w:val="C81EA9EA"/>
+    <w:lvl w:ilvl="0" w:tplc="01BCF522">
+      <w:start w:val="26"/>
       <w:numFmt w:val="decimal"/>
       <w:suff w:val="space"/>
       <w:lvlText w:val="%1."/>

</xml_diff>